<commit_message>
304 hardware demo code, SI 30-2, update acq code
</commit_message>
<xml_diff>
--- a/SI/Ch30 pt2.docx
+++ b/SI/Ch30 pt2.docx
@@ -9,13 +9,228 @@
           <w:ilvl w:val="0"/>
           <w:numId w:val="1"/>
         </w:numPr>
+        <w:rPr>
+          <w:sz w:val="28"/>
+        </w:rPr>
       </w:pPr>
+      <w:r>
+        <w:rPr>
+          <w:sz w:val="28"/>
+        </w:rPr>
+        <w:t xml:space="preserve">How are angular frequency and amplitude affected by time </w:t>
+      </w:r>
+      <w:proofErr w:type="spellStart"/>
+      <w:r>
+        <w:rPr>
+          <w:sz w:val="28"/>
+        </w:rPr>
+        <w:t>etc</w:t>
+      </w:r>
+      <w:proofErr w:type="spellEnd"/>
+      <w:r>
+        <w:rPr>
+          <w:sz w:val="28"/>
+        </w:rPr>
+        <w:t>?</w:t>
+      </w:r>
+    </w:p>
+    <w:p>
+      <w:pPr>
+        <w:pStyle w:val="ListParagraph"/>
+        <w:numPr>
+          <w:ilvl w:val="0"/>
+          <w:numId w:val="1"/>
+        </w:numPr>
+        <w:rPr>
+          <w:sz w:val="28"/>
+        </w:rPr>
+      </w:pPr>
+      <w:r>
+        <w:rPr>
+          <w:sz w:val="28"/>
+        </w:rPr>
+        <w:t xml:space="preserve">Reading in V-I meters </w:t>
+      </w:r>
+      <w:proofErr w:type="gramStart"/>
+      <w:r>
+        <w:rPr>
+          <w:sz w:val="28"/>
+        </w:rPr>
+        <w:t>immediately</w:t>
+      </w:r>
+      <w:proofErr w:type="gramEnd"/>
+      <w:r>
+        <w:rPr>
+          <w:sz w:val="28"/>
+        </w:rPr>
+        <w:t xml:space="preserve"> and after long time. </w:t>
+      </w:r>
+    </w:p>
+    <w:p>
+      <w:pPr>
+        <w:pStyle w:val="ListParagraph"/>
+        <w:rPr>
+          <w:sz w:val="28"/>
+        </w:rPr>
+      </w:pPr>
+      <w:r>
+        <w:rPr>
+          <w:noProof/>
+        </w:rPr>
+        <w:drawing>
+          <wp:inline distT="0" distB="0" distL="0" distR="0" wp14:anchorId="58AD597F" wp14:editId="34E59082">
+            <wp:extent cx="3390900" cy="1657350"/>
+            <wp:effectExtent l="0" t="0" r="0" b="0"/>
+            <wp:docPr id="7" name="Picture 7"/>
+            <wp:cNvGraphicFramePr>
+              <a:graphicFrameLocks xmlns:a="http://schemas.openxmlformats.org/drawingml/2006/main" noChangeAspect="1"/>
+            </wp:cNvGraphicFramePr>
+            <a:graphic xmlns:a="http://schemas.openxmlformats.org/drawingml/2006/main">
+              <a:graphicData uri="http://schemas.openxmlformats.org/drawingml/2006/picture">
+                <pic:pic xmlns:pic="http://schemas.openxmlformats.org/drawingml/2006/picture">
+                  <pic:nvPicPr>
+                    <pic:cNvPr id="1" name=""/>
+                    <pic:cNvPicPr/>
+                  </pic:nvPicPr>
+                  <pic:blipFill>
+                    <a:blip r:embed="rId8"/>
+                    <a:stretch>
+                      <a:fillRect/>
+                    </a:stretch>
+                  </pic:blipFill>
+                  <pic:spPr>
+                    <a:xfrm>
+                      <a:off x="0" y="0"/>
+                      <a:ext cx="3390900" cy="1657350"/>
+                    </a:xfrm>
+                    <a:prstGeom prst="rect">
+                      <a:avLst/>
+                    </a:prstGeom>
+                  </pic:spPr>
+                </pic:pic>
+              </a:graphicData>
+            </a:graphic>
+          </wp:inline>
+        </w:drawing>
+      </w:r>
+    </w:p>
+    <w:p>
+      <w:pPr>
+        <w:pStyle w:val="ListParagraph"/>
+        <w:rPr>
+          <w:sz w:val="28"/>
+        </w:rPr>
+      </w:pPr>
+    </w:p>
+    <w:p>
+      <w:pPr>
+        <w:pStyle w:val="ListParagraph"/>
+        <w:rPr>
+          <w:sz w:val="28"/>
+        </w:rPr>
+      </w:pPr>
+      <w:r>
+        <w:rPr>
+          <w:noProof/>
+        </w:rPr>
+        <w:drawing>
+          <wp:inline distT="0" distB="0" distL="0" distR="0" wp14:anchorId="47E5E08B" wp14:editId="33D9E148">
+            <wp:extent cx="3267075" cy="1524000"/>
+            <wp:effectExtent l="0" t="0" r="9525" b="0"/>
+            <wp:docPr id="8" name="Picture 8"/>
+            <wp:cNvGraphicFramePr>
+              <a:graphicFrameLocks xmlns:a="http://schemas.openxmlformats.org/drawingml/2006/main" noChangeAspect="1"/>
+            </wp:cNvGraphicFramePr>
+            <a:graphic xmlns:a="http://schemas.openxmlformats.org/drawingml/2006/main">
+              <a:graphicData uri="http://schemas.openxmlformats.org/drawingml/2006/picture">
+                <pic:pic xmlns:pic="http://schemas.openxmlformats.org/drawingml/2006/picture">
+                  <pic:nvPicPr>
+                    <pic:cNvPr id="1" name=""/>
+                    <pic:cNvPicPr/>
+                  </pic:nvPicPr>
+                  <pic:blipFill>
+                    <a:blip r:embed="rId9"/>
+                    <a:stretch>
+                      <a:fillRect/>
+                    </a:stretch>
+                  </pic:blipFill>
+                  <pic:spPr>
+                    <a:xfrm>
+                      <a:off x="0" y="0"/>
+                      <a:ext cx="3267075" cy="1524000"/>
+                    </a:xfrm>
+                    <a:prstGeom prst="rect">
+                      <a:avLst/>
+                    </a:prstGeom>
+                  </pic:spPr>
+                </pic:pic>
+              </a:graphicData>
+            </a:graphic>
+          </wp:inline>
+        </w:drawing>
+      </w:r>
+    </w:p>
+    <w:p>
+      <w:pPr>
+        <w:pStyle w:val="ListParagraph"/>
+        <w:numPr>
+          <w:ilvl w:val="0"/>
+          <w:numId w:val="1"/>
+        </w:numPr>
+        <w:rPr>
+          <w:sz w:val="28"/>
+        </w:rPr>
+      </w:pPr>
+      <w:r>
+        <w:rPr>
+          <w:sz w:val="28"/>
+        </w:rPr>
+        <w:t xml:space="preserve">LR </w:t>
+      </w:r>
+      <w:proofErr w:type="gramStart"/>
+      <w:r>
+        <w:rPr>
+          <w:sz w:val="28"/>
+        </w:rPr>
+        <w:t>maximum</w:t>
+      </w:r>
+      <w:proofErr w:type="gramEnd"/>
+      <w:r>
+        <w:rPr>
+          <w:sz w:val="28"/>
+        </w:rPr>
+        <w:t xml:space="preserve"> energy, time to reach fraction of maximum, current at time</w:t>
+      </w:r>
+    </w:p>
+    <w:p>
+      <w:pPr>
+        <w:pStyle w:val="ListParagraph"/>
+        <w:numPr>
+          <w:ilvl w:val="0"/>
+          <w:numId w:val="1"/>
+        </w:numPr>
+        <w:rPr>
+          <w:sz w:val="28"/>
+        </w:rPr>
+      </w:pPr>
+      <w:r>
+        <w:rPr>
+          <w:sz w:val="28"/>
+        </w:rPr>
+        <w:t>LC circuit</w:t>
+      </w:r>
       <w:bookmarkStart w:id="0" w:name="_GoBack"/>
       <w:bookmarkEnd w:id="0"/>
+      <w:r>
+        <w:rPr>
+          <w:sz w:val="28"/>
+        </w:rPr>
+        <w:t xml:space="preserve"> charge, max energy in capacitor, time etc. </w:t>
+      </w:r>
     </w:p>
     <w:sectPr>
-      <w:headerReference w:type="default" r:id="rId8"/>
-      <w:footerReference w:type="default" r:id="rId9"/>
+      <w:headerReference w:type="default" r:id="rId10"/>
+      <w:footerReference w:type="default" r:id="rId11"/>
       <w:pgSz w:w="12240" w:h="15840"/>
       <w:pgMar w:top="1894" w:right="1440" w:bottom="1440" w:left="1440" w:header="576" w:footer="720" w:gutter="0"/>
       <w:cols w:space="720"/>
@@ -1060,7 +1275,7 @@
   <w:abstractNum w:abstractNumId="0" w15:restartNumberingAfterBreak="0">
     <w:nsid w:val="39505F30"/>
     <w:multiLevelType w:val="hybridMultilevel"/>
-    <w:tmpl w:val="6804C3E0"/>
+    <w:tmpl w:val="9146CBB0"/>
     <w:lvl w:ilvl="0" w:tplc="0409000F">
       <w:start w:val="1"/>
       <w:numFmt w:val="decimal"/>
@@ -1938,7 +2153,7 @@
 </file>
 
 <file path=customXml/itemProps1.xml><?xml version="1.0" encoding="utf-8"?>
-<ds:datastoreItem xmlns:ds="http://schemas.openxmlformats.org/officeDocument/2006/customXml" ds:itemID="{84107C09-B8A3-4CE9-B06E-EA3E44D7470A}">
+<ds:datastoreItem xmlns:ds="http://schemas.openxmlformats.org/officeDocument/2006/customXml" ds:itemID="{52B7BF8C-1E78-46E0-893E-DF0BD570659D}">
   <ds:schemaRefs>
     <ds:schemaRef ds:uri="http://schemas.openxmlformats.org/officeDocument/2006/bibliography"/>
   </ds:schemaRefs>

</xml_diff>